<commit_message>
made changes to latex
</commit_message>
<xml_diff>
--- a/Dynamic Programming Tree.docx
+++ b/Dynamic Programming Tree.docx
@@ -6,6 +6,432 @@
       <w:bookmarkStart w:id="0" w:name="_GoBack"/>
       <w:bookmarkEnd w:id="0"/>
       <w:r>
+        <w:rPr>
+          <w:noProof/>
+        </w:rPr>
+        <mc:AlternateContent>
+          <mc:Choice Requires="wps">
+            <w:drawing>
+              <wp:anchor distT="0" distB="0" distL="114300" distR="114300" simplePos="0" relativeHeight="251723776" behindDoc="0" locked="0" layoutInCell="1" allowOverlap="1" wp14:anchorId="56049642" wp14:editId="2695F03B">
+                <wp:simplePos x="0" y="0"/>
+                <wp:positionH relativeFrom="column">
+                  <wp:posOffset>5772785</wp:posOffset>
+                </wp:positionH>
+                <wp:positionV relativeFrom="paragraph">
+                  <wp:posOffset>1028065</wp:posOffset>
+                </wp:positionV>
+                <wp:extent cx="457200" cy="451485"/>
+                <wp:effectExtent l="0" t="0" r="0" b="5715"/>
+                <wp:wrapSquare wrapText="bothSides"/>
+                <wp:docPr id="33" name="Text Box 33"/>
+                <wp:cNvGraphicFramePr/>
+                <a:graphic xmlns:a="http://schemas.openxmlformats.org/drawingml/2006/main">
+                  <a:graphicData uri="http://schemas.microsoft.com/office/word/2010/wordprocessingShape">
+                    <wps:wsp>
+                      <wps:cNvSpPr txBox="1"/>
+                      <wps:spPr>
+                        <a:xfrm>
+                          <a:off x="0" y="0"/>
+                          <a:ext cx="457200" cy="451485"/>
+                        </a:xfrm>
+                        <a:prstGeom prst="rect">
+                          <a:avLst/>
+                        </a:prstGeom>
+                        <a:noFill/>
+                        <a:ln>
+                          <a:noFill/>
+                        </a:ln>
+                        <a:effectLst/>
+                      </wps:spPr>
+                      <wps:style>
+                        <a:lnRef idx="0">
+                          <a:schemeClr val="accent1"/>
+                        </a:lnRef>
+                        <a:fillRef idx="0">
+                          <a:schemeClr val="accent1"/>
+                        </a:fillRef>
+                        <a:effectRef idx="0">
+                          <a:schemeClr val="accent1"/>
+                        </a:effectRef>
+                        <a:fontRef idx="minor">
+                          <a:schemeClr val="dk1"/>
+                        </a:fontRef>
+                      </wps:style>
+                      <wps:txbx>
+                        <w:txbxContent>
+                          <w:p>
+                            <w:pPr>
+                              <w:pBdr>
+                                <w:top w:val="single" w:sz="4" w:space="1" w:color="auto"/>
+                                <w:left w:val="single" w:sz="4" w:space="4" w:color="auto"/>
+                                <w:bottom w:val="single" w:sz="4" w:space="1" w:color="auto"/>
+                                <w:right w:val="single" w:sz="4" w:space="4" w:color="auto"/>
+                              </w:pBdr>
+                              <w:rPr>
+                                <w:b/>
+                                <w:sz w:val="32"/>
+                                <w:vertAlign w:val="subscript"/>
+                              </w:rPr>
+                            </w:pPr>
+                            <w:r>
+                              <w:rPr>
+                                <w:b/>
+                                <w:sz w:val="32"/>
+                              </w:rPr>
+                              <w:t>M</w:t>
+                            </w:r>
+                            <w:r>
+                              <w:rPr>
+                                <w:b/>
+                                <w:sz w:val="32"/>
+                                <w:vertAlign w:val="subscript"/>
+                              </w:rPr>
+                              <w:t>2</w:t>
+                            </w:r>
+                          </w:p>
+                        </w:txbxContent>
+                      </wps:txbx>
+                      <wps:bodyPr rot="0" spcFirstLastPara="0" vertOverflow="overflow" horzOverflow="overflow" vert="horz" wrap="square" lIns="91440" tIns="45720" rIns="91440" bIns="45720" numCol="1" spcCol="0" rtlCol="0" fromWordArt="0" anchor="t" anchorCtr="0" forceAA="0" compatLnSpc="1">
+                        <a:prstTxWarp prst="textNoShape">
+                          <a:avLst/>
+                        </a:prstTxWarp>
+                        <a:noAutofit/>
+                      </wps:bodyPr>
+                    </wps:wsp>
+                  </a:graphicData>
+                </a:graphic>
+                <wp14:sizeRelH relativeFrom="margin">
+                  <wp14:pctWidth>0</wp14:pctWidth>
+                </wp14:sizeRelH>
+                <wp14:sizeRelV relativeFrom="margin">
+                  <wp14:pctHeight>0</wp14:pctHeight>
+                </wp14:sizeRelV>
+              </wp:anchor>
+            </w:drawing>
+          </mc:Choice>
+          <mc:Fallback>
+            <w:pict>
+              <v:shapetype w14:anchorId="56049642" id="_x0000_t202" coordsize="21600,21600" o:spt="202" path="m0,0l0,21600,21600,21600,21600,0xe">
+                <v:stroke joinstyle="miter"/>
+                <v:path gradientshapeok="t" o:connecttype="rect"/>
+              </v:shapetype>
+              <v:shape id="Text_x0020_Box_x0020_33" o:spid="_x0000_s1026" type="#_x0000_t202" style="position:absolute;margin-left:454.55pt;margin-top:80.95pt;width:36pt;height:35.55pt;z-index:251723776;visibility:visible;mso-wrap-style:square;mso-width-percent:0;mso-height-percent:0;mso-wrap-distance-left:9pt;mso-wrap-distance-top:0;mso-wrap-distance-right:9pt;mso-wrap-distance-bottom:0;mso-position-horizontal:absolute;mso-position-horizontal-relative:text;mso-position-vertical:absolute;mso-position-vertical-relative:text;mso-width-percent:0;mso-height-percent:0;mso-width-relative:margin;mso-height-relative:margin;v-text-anchor:top" o:gfxdata="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" filled="f" stroked="f">
+                <v:textbox>
+                  <w:txbxContent>
+                    <w:p>
+                      <w:pPr>
+                        <w:pBdr>
+                          <w:top w:val="single" w:sz="4" w:space="1" w:color="auto"/>
+                          <w:left w:val="single" w:sz="4" w:space="4" w:color="auto"/>
+                          <w:bottom w:val="single" w:sz="4" w:space="1" w:color="auto"/>
+                          <w:right w:val="single" w:sz="4" w:space="4" w:color="auto"/>
+                        </w:pBdr>
+                        <w:rPr>
+                          <w:b/>
+                          <w:sz w:val="32"/>
+                          <w:vertAlign w:val="subscript"/>
+                        </w:rPr>
+                      </w:pPr>
+                      <w:r>
+                        <w:rPr>
+                          <w:b/>
+                          <w:sz w:val="32"/>
+                        </w:rPr>
+                        <w:t>M</w:t>
+                      </w:r>
+                      <w:r>
+                        <w:rPr>
+                          <w:b/>
+                          <w:sz w:val="32"/>
+                          <w:vertAlign w:val="subscript"/>
+                        </w:rPr>
+                        <w:t>2</w:t>
+                      </w:r>
+                    </w:p>
+                  </w:txbxContent>
+                </v:textbox>
+                <w10:wrap type="square"/>
+              </v:shape>
+            </w:pict>
+          </mc:Fallback>
+        </mc:AlternateContent>
+      </w:r>
+      <w:r>
+        <w:rPr>
+          <w:noProof/>
+        </w:rPr>
+        <mc:AlternateContent>
+          <mc:Choice Requires="wps">
+            <w:drawing>
+              <wp:anchor distT="0" distB="0" distL="114300" distR="114300" simplePos="0" relativeHeight="251721728" behindDoc="0" locked="0" layoutInCell="1" allowOverlap="1" wp14:anchorId="6D2162E9" wp14:editId="1BCAF6D3">
+                <wp:simplePos x="0" y="0"/>
+                <wp:positionH relativeFrom="column">
+                  <wp:posOffset>2900680</wp:posOffset>
+                </wp:positionH>
+                <wp:positionV relativeFrom="paragraph">
+                  <wp:posOffset>1024255</wp:posOffset>
+                </wp:positionV>
+                <wp:extent cx="464820" cy="463550"/>
+                <wp:effectExtent l="0" t="0" r="0" b="0"/>
+                <wp:wrapSquare wrapText="bothSides"/>
+                <wp:docPr id="24" name="Text Box 24"/>
+                <wp:cNvGraphicFramePr/>
+                <a:graphic xmlns:a="http://schemas.openxmlformats.org/drawingml/2006/main">
+                  <a:graphicData uri="http://schemas.microsoft.com/office/word/2010/wordprocessingShape">
+                    <wps:wsp>
+                      <wps:cNvSpPr txBox="1"/>
+                      <wps:spPr>
+                        <a:xfrm>
+                          <a:off x="0" y="0"/>
+                          <a:ext cx="464820" cy="463550"/>
+                        </a:xfrm>
+                        <a:prstGeom prst="rect">
+                          <a:avLst/>
+                        </a:prstGeom>
+                        <a:noFill/>
+                        <a:ln>
+                          <a:noFill/>
+                        </a:ln>
+                        <a:effectLst/>
+                      </wps:spPr>
+                      <wps:style>
+                        <a:lnRef idx="0">
+                          <a:schemeClr val="accent1"/>
+                        </a:lnRef>
+                        <a:fillRef idx="0">
+                          <a:schemeClr val="accent1"/>
+                        </a:fillRef>
+                        <a:effectRef idx="0">
+                          <a:schemeClr val="accent1"/>
+                        </a:effectRef>
+                        <a:fontRef idx="minor">
+                          <a:schemeClr val="dk1"/>
+                        </a:fontRef>
+                      </wps:style>
+                      <wps:txbx>
+                        <w:txbxContent>
+                          <w:p>
+                            <w:pPr>
+                              <w:pBdr>
+                                <w:top w:val="single" w:sz="4" w:space="1" w:color="auto"/>
+                                <w:left w:val="single" w:sz="4" w:space="4" w:color="auto"/>
+                                <w:bottom w:val="single" w:sz="4" w:space="1" w:color="auto"/>
+                                <w:right w:val="single" w:sz="4" w:space="4" w:color="auto"/>
+                              </w:pBdr>
+                              <w:rPr>
+                                <w:b/>
+                                <w:sz w:val="32"/>
+                                <w:vertAlign w:val="subscript"/>
+                              </w:rPr>
+                            </w:pPr>
+                            <w:r>
+                              <w:rPr>
+                                <w:b/>
+                                <w:sz w:val="32"/>
+                              </w:rPr>
+                              <w:t>M</w:t>
+                            </w:r>
+                            <w:r>
+                              <w:rPr>
+                                <w:b/>
+                                <w:sz w:val="32"/>
+                                <w:vertAlign w:val="subscript"/>
+                              </w:rPr>
+                              <w:t>1</w:t>
+                            </w:r>
+                          </w:p>
+                        </w:txbxContent>
+                      </wps:txbx>
+                      <wps:bodyPr rot="0" spcFirstLastPara="0" vertOverflow="overflow" horzOverflow="overflow" vert="horz" wrap="square" lIns="91440" tIns="45720" rIns="91440" bIns="45720" numCol="1" spcCol="0" rtlCol="0" fromWordArt="0" anchor="t" anchorCtr="0" forceAA="0" compatLnSpc="1">
+                        <a:prstTxWarp prst="textNoShape">
+                          <a:avLst/>
+                        </a:prstTxWarp>
+                        <a:noAutofit/>
+                      </wps:bodyPr>
+                    </wps:wsp>
+                  </a:graphicData>
+                </a:graphic>
+                <wp14:sizeRelH relativeFrom="margin">
+                  <wp14:pctWidth>0</wp14:pctWidth>
+                </wp14:sizeRelH>
+                <wp14:sizeRelV relativeFrom="margin">
+                  <wp14:pctHeight>0</wp14:pctHeight>
+                </wp14:sizeRelV>
+              </wp:anchor>
+            </w:drawing>
+          </mc:Choice>
+          <mc:Fallback>
+            <w:pict>
+              <v:shape w14:anchorId="6D2162E9" id="Text_x0020_Box_x0020_24" o:spid="_x0000_s1027" type="#_x0000_t202" style="position:absolute;margin-left:228.4pt;margin-top:80.65pt;width:36.6pt;height:36.5pt;z-index:251721728;visibility:visible;mso-wrap-style:square;mso-width-percent:0;mso-height-percent:0;mso-wrap-distance-left:9pt;mso-wrap-distance-top:0;mso-wrap-distance-right:9pt;mso-wrap-distance-bottom:0;mso-position-horizontal:absolute;mso-position-horizontal-relative:text;mso-position-vertical:absolute;mso-position-vertical-relative:text;mso-width-percent:0;mso-height-percent:0;mso-width-relative:margin;mso-height-relative:margin;v-text-anchor:top" o:gfxdata="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" filled="f" stroked="f">
+                <v:textbox>
+                  <w:txbxContent>
+                    <w:p>
+                      <w:pPr>
+                        <w:pBdr>
+                          <w:top w:val="single" w:sz="4" w:space="1" w:color="auto"/>
+                          <w:left w:val="single" w:sz="4" w:space="4" w:color="auto"/>
+                          <w:bottom w:val="single" w:sz="4" w:space="1" w:color="auto"/>
+                          <w:right w:val="single" w:sz="4" w:space="4" w:color="auto"/>
+                        </w:pBdr>
+                        <w:rPr>
+                          <w:b/>
+                          <w:sz w:val="32"/>
+                          <w:vertAlign w:val="subscript"/>
+                        </w:rPr>
+                      </w:pPr>
+                      <w:r>
+                        <w:rPr>
+                          <w:b/>
+                          <w:sz w:val="32"/>
+                        </w:rPr>
+                        <w:t>M</w:t>
+                      </w:r>
+                      <w:r>
+                        <w:rPr>
+                          <w:b/>
+                          <w:sz w:val="32"/>
+                          <w:vertAlign w:val="subscript"/>
+                        </w:rPr>
+                        <w:t>1</w:t>
+                      </w:r>
+                    </w:p>
+                  </w:txbxContent>
+                </v:textbox>
+                <w10:wrap type="square"/>
+              </v:shape>
+            </w:pict>
+          </mc:Fallback>
+        </mc:AlternateContent>
+      </w:r>
+      <w:r>
+        <w:rPr>
+          <w:noProof/>
+        </w:rPr>
+        <mc:AlternateContent>
+          <mc:Choice Requires="wps">
+            <w:drawing>
+              <wp:anchor distT="0" distB="0" distL="114300" distR="114300" simplePos="0" relativeHeight="251713536" behindDoc="0" locked="0" layoutInCell="1" allowOverlap="1" wp14:anchorId="061F813B" wp14:editId="202B3C13">
+                <wp:simplePos x="0" y="0"/>
+                <wp:positionH relativeFrom="column">
+                  <wp:posOffset>5323840</wp:posOffset>
+                </wp:positionH>
+                <wp:positionV relativeFrom="paragraph">
+                  <wp:posOffset>663575</wp:posOffset>
+                </wp:positionV>
+                <wp:extent cx="1189355" cy="337820"/>
+                <wp:effectExtent l="0" t="203200" r="4445" b="195580"/>
+                <wp:wrapSquare wrapText="bothSides"/>
+                <wp:docPr id="40" name="Text Box 40"/>
+                <wp:cNvGraphicFramePr/>
+                <a:graphic xmlns:a="http://schemas.openxmlformats.org/drawingml/2006/main">
+                  <a:graphicData uri="http://schemas.microsoft.com/office/word/2010/wordprocessingShape">
+                    <wps:wsp>
+                      <wps:cNvSpPr txBox="1"/>
+                      <wps:spPr>
+                        <a:xfrm rot="1327253">
+                          <a:off x="0" y="0"/>
+                          <a:ext cx="1189355" cy="337820"/>
+                        </a:xfrm>
+                        <a:prstGeom prst="rect">
+                          <a:avLst/>
+                        </a:prstGeom>
+                        <a:noFill/>
+                        <a:ln>
+                          <a:noFill/>
+                        </a:ln>
+                        <a:effectLst/>
+                      </wps:spPr>
+                      <wps:style>
+                        <a:lnRef idx="0">
+                          <a:schemeClr val="accent1"/>
+                        </a:lnRef>
+                        <a:fillRef idx="0">
+                          <a:schemeClr val="accent1"/>
+                        </a:fillRef>
+                        <a:effectRef idx="0">
+                          <a:schemeClr val="accent1"/>
+                        </a:effectRef>
+                        <a:fontRef idx="minor">
+                          <a:schemeClr val="dk1"/>
+                        </a:fontRef>
+                      </wps:style>
+                      <wps:txbx>
+                        <w:txbxContent>
+                          <w:p>
+                            <w:pPr>
+                              <w:rPr>
+                                <w:b/>
+                                <w:sz w:val="28"/>
+                                <w:szCs w:val="28"/>
+                              </w:rPr>
+                            </w:pPr>
+                            <w:r>
+                              <w:rPr>
+                                <w:b/>
+                                <w:sz w:val="28"/>
+                                <w:szCs w:val="28"/>
+                              </w:rPr>
+                              <w:t>No Reward</w:t>
+                            </w:r>
+                          </w:p>
+                        </w:txbxContent>
+                      </wps:txbx>
+                      <wps:bodyPr rot="0" spcFirstLastPara="0" vertOverflow="overflow" horzOverflow="overflow" vert="horz" wrap="square" lIns="91440" tIns="45720" rIns="91440" bIns="45720" numCol="1" spcCol="0" rtlCol="0" fromWordArt="0" anchor="t" anchorCtr="0" forceAA="0" compatLnSpc="1">
+                        <a:prstTxWarp prst="textNoShape">
+                          <a:avLst/>
+                        </a:prstTxWarp>
+                        <a:noAutofit/>
+                      </wps:bodyPr>
+                    </wps:wsp>
+                  </a:graphicData>
+                </a:graphic>
+                <wp14:sizeRelH relativeFrom="margin">
+                  <wp14:pctWidth>0</wp14:pctWidth>
+                </wp14:sizeRelH>
+                <wp14:sizeRelV relativeFrom="margin">
+                  <wp14:pctHeight>0</wp14:pctHeight>
+                </wp14:sizeRelV>
+              </wp:anchor>
+            </w:drawing>
+          </mc:Choice>
+          <mc:Fallback>
+            <w:pict>
+              <v:shapetype w14:anchorId="061F813B" id="_x0000_t202" coordsize="21600,21600" o:spt="202" path="m0,0l0,21600,21600,21600,21600,0xe">
+                <v:stroke joinstyle="miter"/>
+                <v:path gradientshapeok="t" o:connecttype="rect"/>
+              </v:shapetype>
+              <v:shape id="Text_x0020_Box_x0020_40" o:spid="_x0000_s1026" type="#_x0000_t202" style="position:absolute;margin-left:419.2pt;margin-top:52.25pt;width:93.65pt;height:26.6pt;rotation:1449714fd;z-index:251713536;visibility:visible;mso-wrap-style:square;mso-width-percent:0;mso-height-percent:0;mso-wrap-distance-left:9pt;mso-wrap-distance-top:0;mso-wrap-distance-right:9pt;mso-wrap-distance-bottom:0;mso-position-horizontal:absolute;mso-position-horizontal-relative:text;mso-position-vertical:absolute;mso-position-vertical-relative:text;mso-width-percent:0;mso-height-percent:0;mso-width-relative:margin;mso-height-relative:margin;v-text-anchor:top" o:gfxdata="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" filled="f" stroked="f">
+                <v:textbox>
+                  <w:txbxContent>
+                    <w:p>
+                      <w:pPr>
+                        <w:rPr>
+                          <w:b/>
+                          <w:sz w:val="28"/>
+                          <w:szCs w:val="28"/>
+                        </w:rPr>
+                      </w:pPr>
+                      <w:r>
+                        <w:rPr>
+                          <w:b/>
+                          <w:sz w:val="28"/>
+                          <w:szCs w:val="28"/>
+                        </w:rPr>
+                        <w:t>No Reward</w:t>
+                      </w:r>
+                    </w:p>
+                  </w:txbxContent>
+                </v:textbox>
+                <w10:wrap type="square"/>
+              </v:shape>
+            </w:pict>
+          </mc:Fallback>
+        </mc:AlternateContent>
+      </w:r>
+      <w:r>
+        <w:rPr>
+          <w:noProof/>
+        </w:rPr>
         <mc:AlternateContent>
           <mc:Choice Requires="wps">
             <w:drawing>
@@ -99,11 +525,7 @@
           </mc:Choice>
           <mc:Fallback>
             <w:pict>
-              <v:shapetype w14:anchorId="7F25FC28" id="_x0000_t202" coordsize="21600,21600" o:spt="202" path="m0,0l0,21600,21600,21600,21600,0xe">
-                <v:stroke joinstyle="miter"/>
-                <v:path gradientshapeok="t" o:connecttype="rect"/>
-              </v:shapetype>
-              <v:shape id="Text_x0020_Box_x0020_42" o:spid="_x0000_s1026" type="#_x0000_t202" style="position:absolute;margin-left:-67.75pt;margin-top:9.55pt;width:81pt;height:27pt;z-index:251716608;visibility:visible;mso-wrap-style:square;mso-height-percent:0;mso-wrap-distance-left:9pt;mso-wrap-distance-top:0;mso-wrap-distance-right:9pt;mso-wrap-distance-bottom:0;mso-position-horizontal:absolute;mso-position-horizontal-relative:text;mso-position-vertical:absolute;mso-position-vertical-relative:text;mso-height-percent:0;mso-height-relative:margin;v-text-anchor:top" o:gfxdata="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" filled="f" stroked="f">
+              <v:shape w14:anchorId="7F25FC28" id="Text_x0020_Box_x0020_42" o:spid="_x0000_s1027" type="#_x0000_t202" style="position:absolute;margin-left:-67.75pt;margin-top:9.55pt;width:81pt;height:27pt;z-index:251716608;visibility:visible;mso-wrap-style:square;mso-height-percent:0;mso-wrap-distance-left:9pt;mso-wrap-distance-top:0;mso-wrap-distance-right:9pt;mso-wrap-distance-bottom:0;mso-position-horizontal:absolute;mso-position-horizontal-relative:text;mso-position-vertical:absolute;mso-position-vertical-relative:text;mso-height-percent:0;mso-height-relative:margin;v-text-anchor:top" o:gfxdata="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" filled="f" stroked="f">
                 <v:textbox>
                   <w:txbxContent>
                     <w:p>
@@ -139,6 +561,9 @@
         </mc:AlternateContent>
       </w:r>
       <w:r>
+        <w:rPr>
+          <w:noProof/>
+        </w:rPr>
         <mc:AlternateContent>
           <mc:Choice Requires="wps">
             <w:drawing>
@@ -229,7 +654,7 @@
           </mc:Choice>
           <mc:Fallback>
             <w:pict>
-              <v:shape w14:anchorId="52ACB899" id="Text_x0020_Box_x0020_43" o:spid="_x0000_s1027" type="#_x0000_t202" style="position:absolute;margin-left:-68.3pt;margin-top:108.45pt;width:81pt;height:27pt;z-index:251718656;visibility:visible;mso-wrap-style:square;mso-wrap-distance-left:9pt;mso-wrap-distance-top:0;mso-wrap-distance-right:9pt;mso-wrap-distance-bottom:0;mso-position-horizontal:absolute;mso-position-horizontal-relative:text;mso-position-vertical:absolute;mso-position-vertical-relative:text;v-text-anchor:top" o:gfxdata="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" filled="f" stroked="f">
+              <v:shape w14:anchorId="52ACB899" id="Text_x0020_Box_x0020_43" o:spid="_x0000_s1028" type="#_x0000_t202" style="position:absolute;margin-left:-68.3pt;margin-top:108.45pt;width:81pt;height:27pt;z-index:251718656;visibility:visible;mso-wrap-style:square;mso-wrap-distance-left:9pt;mso-wrap-distance-top:0;mso-wrap-distance-right:9pt;mso-wrap-distance-bottom:0;mso-position-horizontal:absolute;mso-position-horizontal-relative:text;mso-position-vertical:absolute;mso-position-vertical-relative:text;v-text-anchor:top" o:gfxdata="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" filled="f" stroked="f">
                 <v:textbox>
                   <w:txbxContent>
                     <w:p>
@@ -265,6 +690,9 @@
         </mc:AlternateContent>
       </w:r>
       <w:r>
+        <w:rPr>
+          <w:noProof/>
+        </w:rPr>
         <mc:AlternateContent>
           <mc:Choice Requires="wps">
             <w:drawing>
@@ -358,7 +786,7 @@
           </mc:Choice>
           <mc:Fallback>
             <w:pict>
-              <v:shape w14:anchorId="7EF2032F" id="Text_x0020_Box_x0020_44" o:spid="_x0000_s1028" type="#_x0000_t202" style="position:absolute;margin-left:-67.65pt;margin-top:233.95pt;width:81pt;height:27pt;z-index:251720704;visibility:visible;mso-wrap-style:square;mso-height-percent:0;mso-wrap-distance-left:9pt;mso-wrap-distance-top:0;mso-wrap-distance-right:9pt;mso-wrap-distance-bottom:0;mso-position-horizontal:absolute;mso-position-horizontal-relative:text;mso-position-vertical:absolute;mso-position-vertical-relative:text;mso-height-percent:0;mso-height-relative:margin;v-text-anchor:top" o:gfxdata="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" filled="f" stroked="f">
+              <v:shape w14:anchorId="7EF2032F" id="Text_x0020_Box_x0020_44" o:spid="_x0000_s1029" type="#_x0000_t202" style="position:absolute;margin-left:-67.65pt;margin-top:233.95pt;width:81pt;height:27pt;z-index:251720704;visibility:visible;mso-wrap-style:square;mso-height-percent:0;mso-wrap-distance-left:9pt;mso-wrap-distance-top:0;mso-wrap-distance-right:9pt;mso-wrap-distance-bottom:0;mso-position-horizontal:absolute;mso-position-horizontal-relative:text;mso-position-vertical:absolute;mso-position-vertical-relative:text;mso-height-percent:0;mso-height-relative:margin;v-text-anchor:top" o:gfxdata="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" filled="f" stroked="f">
                 <v:textbox>
                   <w:txbxContent>
                     <w:p>
@@ -394,6 +822,9 @@
         </mc:AlternateContent>
       </w:r>
       <w:r>
+        <w:rPr>
+          <w:noProof/>
+        </w:rPr>
         <mc:AlternateContent>
           <mc:Choice Requires="wps">
             <w:drawing>
@@ -483,7 +914,7 @@
           </mc:Choice>
           <mc:Fallback>
             <w:pict>
-              <v:shape w14:anchorId="36B01FEB" id="Text_x0020_Box_x0020_41" o:spid="_x0000_s1029" type="#_x0000_t202" style="position:absolute;margin-left:370.15pt;margin-top:65.5pt;width:62.7pt;height:27.5pt;rotation:3727657fd;z-index:251715584;visibility:visible;mso-wrap-style:square;mso-width-percent:0;mso-height-percent:0;mso-wrap-distance-left:9pt;mso-wrap-distance-top:0;mso-wrap-distance-right:9pt;mso-wrap-distance-bottom:0;mso-position-horizontal:absolute;mso-position-horizontal-relative:text;mso-position-vertical:absolute;mso-position-vertical-relative:text;mso-width-percent:0;mso-height-percent:0;mso-width-relative:margin;mso-height-relative:margin;v-text-anchor:top" o:gfxdata="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" filled="f" stroked="f">
+              <v:shape w14:anchorId="36B01FEB" id="Text_x0020_Box_x0020_41" o:spid="_x0000_s1030" type="#_x0000_t202" style="position:absolute;margin-left:370.15pt;margin-top:65.5pt;width:62.7pt;height:27.5pt;rotation:3727657fd;z-index:251715584;visibility:visible;mso-wrap-style:square;mso-width-percent:0;mso-height-percent:0;mso-wrap-distance-left:9pt;mso-wrap-distance-top:0;mso-wrap-distance-right:9pt;mso-wrap-distance-bottom:0;mso-position-horizontal:absolute;mso-position-horizontal-relative:text;mso-position-vertical:absolute;mso-position-vertical-relative:text;mso-width-percent:0;mso-height-percent:0;mso-width-relative:margin;mso-height-relative:margin;v-text-anchor:top" o:gfxdata="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" filled="f" stroked="f">
                 <v:textbox>
                   <w:txbxContent>
                     <w:p>
@@ -512,16 +943,19 @@
         </mc:AlternateContent>
       </w:r>
       <w:r>
+        <w:rPr>
+          <w:noProof/>
+        </w:rPr>
         <mc:AlternateContent>
           <mc:Choice Requires="wps">
             <w:drawing>
-              <wp:anchor distT="0" distB="0" distL="114300" distR="114300" simplePos="0" relativeHeight="251711488" behindDoc="0" locked="0" layoutInCell="1" allowOverlap="1" wp14:anchorId="347EE156" wp14:editId="02976C39">
+              <wp:anchor distT="0" distB="0" distL="114300" distR="114300" simplePos="0" relativeHeight="251711488" behindDoc="0" locked="0" layoutInCell="1" allowOverlap="1" wp14:anchorId="347EE156" wp14:editId="2BB116A3">
                 <wp:simplePos x="0" y="0"/>
                 <wp:positionH relativeFrom="column">
-                  <wp:posOffset>3505835</wp:posOffset>
+                  <wp:posOffset>3505517</wp:posOffset>
                 </wp:positionH>
                 <wp:positionV relativeFrom="paragraph">
-                  <wp:posOffset>629285</wp:posOffset>
+                  <wp:posOffset>628968</wp:posOffset>
                 </wp:positionV>
                 <wp:extent cx="1189355" cy="337820"/>
                 <wp:effectExtent l="298768" t="0" r="150812" b="0"/>
@@ -533,7 +967,7 @@
                     <wps:wsp>
                       <wps:cNvSpPr txBox="1"/>
                       <wps:spPr>
-                        <a:xfrm rot="18563472">
+                        <a:xfrm rot="18612602">
                           <a:off x="0" y="0"/>
                           <a:ext cx="1189355" cy="337820"/>
                         </a:xfrm>
@@ -601,7 +1035,7 @@
           </mc:Choice>
           <mc:Fallback>
             <w:pict>
-              <v:shape w14:anchorId="347EE156" id="Text_x0020_Box_x0020_39" o:spid="_x0000_s1030" type="#_x0000_t202" style="position:absolute;margin-left:276.05pt;margin-top:49.55pt;width:93.65pt;height:26.6pt;rotation:-3316698fd;z-index:251711488;visibility:visible;mso-wrap-style:square;mso-width-percent:0;mso-height-percent:0;mso-wrap-distance-left:9pt;mso-wrap-distance-top:0;mso-wrap-distance-right:9pt;mso-wrap-distance-bottom:0;mso-position-horizontal:absolute;mso-position-horizontal-relative:text;mso-position-vertical:absolute;mso-position-vertical-relative:text;mso-width-percent:0;mso-height-percent:0;mso-width-relative:margin;mso-height-relative:margin;v-text-anchor:top" o:gfxdata="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" filled="f" stroked="f">
+              <v:shape w14:anchorId="347EE156" id="Text_x0020_Box_x0020_39" o:spid="_x0000_s1031" type="#_x0000_t202" style="position:absolute;margin-left:276pt;margin-top:49.55pt;width:93.65pt;height:26.6pt;rotation:-3263035fd;z-index:251711488;visibility:visible;mso-wrap-style:square;mso-width-percent:0;mso-height-percent:0;mso-wrap-distance-left:9pt;mso-wrap-distance-top:0;mso-wrap-distance-right:9pt;mso-wrap-distance-bottom:0;mso-position-horizontal:absolute;mso-position-horizontal-relative:text;mso-position-vertical:absolute;mso-position-vertical-relative:text;mso-width-percent:0;mso-height-percent:0;mso-width-relative:margin;mso-height-relative:margin;v-text-anchor:top" o:gfxdata="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" filled="f" stroked="f">
                 <v:textbox>
                   <w:txbxContent>
                     <w:p>
@@ -630,124 +1064,9 @@
         </mc:AlternateContent>
       </w:r>
       <w:r>
-        <mc:AlternateContent>
-          <mc:Choice Requires="wps">
-            <w:drawing>
-              <wp:anchor distT="0" distB="0" distL="114300" distR="114300" simplePos="0" relativeHeight="251713536" behindDoc="0" locked="0" layoutInCell="1" allowOverlap="1" wp14:anchorId="061F813B" wp14:editId="01AD6299">
-                <wp:simplePos x="0" y="0"/>
-                <wp:positionH relativeFrom="column">
-                  <wp:posOffset>5213350</wp:posOffset>
-                </wp:positionH>
-                <wp:positionV relativeFrom="paragraph">
-                  <wp:posOffset>560070</wp:posOffset>
-                </wp:positionV>
-                <wp:extent cx="1189355" cy="337820"/>
-                <wp:effectExtent l="0" t="203200" r="4445" b="195580"/>
-                <wp:wrapSquare wrapText="bothSides"/>
-                <wp:docPr id="40" name="Text Box 40"/>
-                <wp:cNvGraphicFramePr/>
-                <a:graphic xmlns:a="http://schemas.openxmlformats.org/drawingml/2006/main">
-                  <a:graphicData uri="http://schemas.microsoft.com/office/word/2010/wordprocessingShape">
-                    <wps:wsp>
-                      <wps:cNvSpPr txBox="1"/>
-                      <wps:spPr>
-                        <a:xfrm rot="1327253">
-                          <a:off x="0" y="0"/>
-                          <a:ext cx="1189355" cy="337820"/>
-                        </a:xfrm>
-                        <a:prstGeom prst="rect">
-                          <a:avLst/>
-                        </a:prstGeom>
-                        <a:noFill/>
-                        <a:ln>
-                          <a:noFill/>
-                        </a:ln>
-                        <a:effectLst/>
-                      </wps:spPr>
-                      <wps:style>
-                        <a:lnRef idx="0">
-                          <a:schemeClr val="accent1"/>
-                        </a:lnRef>
-                        <a:fillRef idx="0">
-                          <a:schemeClr val="accent1"/>
-                        </a:fillRef>
-                        <a:effectRef idx="0">
-                          <a:schemeClr val="accent1"/>
-                        </a:effectRef>
-                        <a:fontRef idx="minor">
-                          <a:schemeClr val="dk1"/>
-                        </a:fontRef>
-                      </wps:style>
-                      <wps:txbx>
-                        <w:txbxContent>
-                          <w:p>
-                            <w:pPr>
-                              <w:rPr>
-                                <w:b/>
-                                <w:sz w:val="28"/>
-                                <w:szCs w:val="28"/>
-                              </w:rPr>
-                            </w:pPr>
-                            <w:r>
-                              <w:rPr>
-                                <w:b/>
-                                <w:sz w:val="28"/>
-                                <w:szCs w:val="28"/>
-                              </w:rPr>
-                              <w:t>No Reward</w:t>
-                            </w:r>
-                          </w:p>
-                        </w:txbxContent>
-                      </wps:txbx>
-                      <wps:bodyPr rot="0" spcFirstLastPara="0" vertOverflow="overflow" horzOverflow="overflow" vert="horz" wrap="square" lIns="91440" tIns="45720" rIns="91440" bIns="45720" numCol="1" spcCol="0" rtlCol="0" fromWordArt="0" anchor="t" anchorCtr="0" forceAA="0" compatLnSpc="1">
-                        <a:prstTxWarp prst="textNoShape">
-                          <a:avLst/>
-                        </a:prstTxWarp>
-                        <a:noAutofit/>
-                      </wps:bodyPr>
-                    </wps:wsp>
-                  </a:graphicData>
-                </a:graphic>
-                <wp14:sizeRelH relativeFrom="margin">
-                  <wp14:pctWidth>0</wp14:pctWidth>
-                </wp14:sizeRelH>
-                <wp14:sizeRelV relativeFrom="margin">
-                  <wp14:pctHeight>0</wp14:pctHeight>
-                </wp14:sizeRelV>
-              </wp:anchor>
-            </w:drawing>
-          </mc:Choice>
-          <mc:Fallback>
-            <w:pict>
-              <v:shape w14:anchorId="061F813B" id="Text_x0020_Box_x0020_40" o:spid="_x0000_s1031" type="#_x0000_t202" style="position:absolute;margin-left:410.5pt;margin-top:44.1pt;width:93.65pt;height:26.6pt;rotation:1449714fd;z-index:251713536;visibility:visible;mso-wrap-style:square;mso-width-percent:0;mso-height-percent:0;mso-wrap-distance-left:9pt;mso-wrap-distance-top:0;mso-wrap-distance-right:9pt;mso-wrap-distance-bottom:0;mso-position-horizontal:absolute;mso-position-horizontal-relative:text;mso-position-vertical:absolute;mso-position-vertical-relative:text;mso-width-percent:0;mso-height-percent:0;mso-width-relative:margin;mso-height-relative:margin;v-text-anchor:top" o:gfxdata="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" filled="f" stroked="f">
-                <v:textbox>
-                  <w:txbxContent>
-                    <w:p>
-                      <w:pPr>
-                        <w:rPr>
-                          <w:b/>
-                          <w:sz w:val="28"/>
-                          <w:szCs w:val="28"/>
-                        </w:rPr>
-                      </w:pPr>
-                      <w:r>
-                        <w:rPr>
-                          <w:b/>
-                          <w:sz w:val="28"/>
-                          <w:szCs w:val="28"/>
-                        </w:rPr>
-                        <w:t>No Reward</w:t>
-                      </w:r>
-                    </w:p>
-                  </w:txbxContent>
-                </v:textbox>
-                <w10:wrap type="square"/>
-              </v:shape>
-            </w:pict>
-          </mc:Fallback>
-        </mc:AlternateContent>
-      </w:r>
-      <w:r>
+        <w:rPr>
+          <w:noProof/>
+        </w:rPr>
         <mc:AlternateContent>
           <mc:Choice Requires="wps">
             <w:drawing>
@@ -837,7 +1156,7 @@
           </mc:Choice>
           <mc:Fallback>
             <w:pict>
-              <v:shape w14:anchorId="73AC277D" id="Text_x0020_Box_x0020_38" o:spid="_x0000_s1032" type="#_x0000_t202" style="position:absolute;margin-left:223.2pt;margin-top:46.9pt;width:62.7pt;height:27.5pt;rotation:-1425406fd;z-index:251709440;visibility:visible;mso-wrap-style:square;mso-width-percent:0;mso-height-percent:0;mso-wrap-distance-left:9pt;mso-wrap-distance-top:0;mso-wrap-distance-right:9pt;mso-wrap-distance-bottom:0;mso-position-horizontal:absolute;mso-position-horizontal-relative:text;mso-position-vertical:absolute;mso-position-vertical-relative:text;mso-width-percent:0;mso-height-percent:0;mso-width-relative:margin;mso-height-relative:margin;v-text-anchor:top" o:gfxdata="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" filled="f" stroked="f">
+              <v:shape w14:anchorId="73AC277D" id="Text_x0020_Box_x0020_38" o:spid="_x0000_s1034" type="#_x0000_t202" style="position:absolute;margin-left:223.2pt;margin-top:46.9pt;width:62.7pt;height:27.5pt;rotation:-1425406fd;z-index:251709440;visibility:visible;mso-wrap-style:square;mso-width-percent:0;mso-height-percent:0;mso-wrap-distance-left:9pt;mso-wrap-distance-top:0;mso-wrap-distance-right:9pt;mso-wrap-distance-bottom:0;mso-position-horizontal:absolute;mso-position-horizontal-relative:text;mso-position-vertical:absolute;mso-position-vertical-relative:text;mso-width-percent:0;mso-height-percent:0;mso-width-relative:margin;mso-height-relative:margin;v-text-anchor:top" o:gfxdata="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" filled="f" stroked="f">
                 <v:textbox>
                   <w:txbxContent>
                     <w:p>
@@ -866,6 +1185,9 @@
         </mc:AlternateContent>
       </w:r>
       <w:r>
+        <w:rPr>
+          <w:noProof/>
+        </w:rPr>
         <mc:AlternateContent>
           <mc:Choice Requires="wps">
             <w:drawing>
@@ -921,7 +1243,7 @@
           </mc:Choice>
           <mc:Fallback>
             <w:pict>
-              <v:shapetype w14:anchorId="7D175333" id="_x0000_t32" coordsize="21600,21600" o:spt="32" o:oned="t" path="m0,0l21600,21600e" filled="f">
+              <v:shapetype w14:anchorId="52B5E7B8" id="_x0000_t32" coordsize="21600,21600" o:spt="32" o:oned="t" path="m0,0l21600,21600e" filled="f">
                 <v:path arrowok="t" fillok="f" o:connecttype="none"/>
                 <o:lock v:ext="edit" shapetype="t"/>
               </v:shapetype>
@@ -933,6 +1255,9 @@
         </mc:AlternateContent>
       </w:r>
       <w:r>
+        <w:rPr>
+          <w:noProof/>
+        </w:rPr>
         <mc:AlternateContent>
           <mc:Choice Requires="wps">
             <w:drawing>
@@ -988,7 +1313,7 @@
           </mc:Choice>
           <mc:Fallback>
             <w:pict>
-              <v:shape w14:anchorId="04FBABFF" id="Straight_x0020_Arrow_x0020_Connector_x0020_6" o:spid="_x0000_s1026" type="#_x0000_t32" style="position:absolute;margin-left:361.2pt;margin-top:27.05pt;width:54pt;height:81pt;z-index:251666432;visibility:visible;mso-wrap-style:square;mso-wrap-distance-left:9pt;mso-wrap-distance-top:0;mso-wrap-distance-right:9pt;mso-wrap-distance-bottom:0;mso-position-horizontal:absolute;mso-position-horizontal-relative:text;mso-position-vertical:absolute;mso-position-vertical-relative:text" o:gfxdata="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" strokecolor="#5b9bd5 [3204]" strokeweight=".5pt">
+              <v:shape w14:anchorId="455C2FBE" id="Straight_x0020_Arrow_x0020_Connector_x0020_6" o:spid="_x0000_s1026" type="#_x0000_t32" style="position:absolute;margin-left:361.2pt;margin-top:27.05pt;width:54pt;height:81pt;z-index:251666432;visibility:visible;mso-wrap-style:square;mso-wrap-distance-left:9pt;mso-wrap-distance-top:0;mso-wrap-distance-right:9pt;mso-wrap-distance-bottom:0;mso-position-horizontal:absolute;mso-position-horizontal-relative:text;mso-position-vertical:absolute;mso-position-vertical-relative:text" o:gfxdata="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" strokecolor="#5b9bd5 [3204]" strokeweight=".5pt">
                 <v:stroke endarrow="block" joinstyle="miter"/>
               </v:shape>
             </w:pict>
@@ -996,6 +1321,9 @@
         </mc:AlternateContent>
       </w:r>
       <w:r>
+        <w:rPr>
+          <w:noProof/>
+        </w:rPr>
         <mc:AlternateContent>
           <mc:Choice Requires="wps">
             <w:drawing>
@@ -1054,7 +1382,7 @@
           </mc:Choice>
           <mc:Fallback>
             <w:pict>
-              <v:shape w14:anchorId="726D8BBB" id="Straight_x0020_Arrow_x0020_Connector_x0020_3" o:spid="_x0000_s1026" type="#_x0000_t32" style="position:absolute;margin-left:289.2pt;margin-top:27.15pt;width:71.7pt;height:80.85pt;flip:x;z-index:251661312;visibility:visible;mso-wrap-style:square;mso-width-percent:0;mso-wrap-distance-left:9pt;mso-wrap-distance-top:0;mso-wrap-distance-right:9pt;mso-wrap-distance-bottom:0;mso-position-horizontal:absolute;mso-position-horizontal-relative:text;mso-position-vertical:absolute;mso-position-vertical-relative:text;mso-width-percent:0;mso-width-relative:margin" o:gfxdata="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" strokecolor="#5b9bd5 [3204]" strokeweight=".5pt">
+              <v:shape w14:anchorId="627552DD" id="Straight_x0020_Arrow_x0020_Connector_x0020_3" o:spid="_x0000_s1026" type="#_x0000_t32" style="position:absolute;margin-left:289.2pt;margin-top:27.15pt;width:71.7pt;height:80.85pt;flip:x;z-index:251661312;visibility:visible;mso-wrap-style:square;mso-width-percent:0;mso-wrap-distance-left:9pt;mso-wrap-distance-top:0;mso-wrap-distance-right:9pt;mso-wrap-distance-bottom:0;mso-position-horizontal:absolute;mso-position-horizontal-relative:text;mso-position-vertical:absolute;mso-position-vertical-relative:text;mso-width-percent:0;mso-width-relative:margin" o:gfxdata="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" strokecolor="#5b9bd5 [3204]" strokeweight=".5pt">
                 <v:stroke endarrow="block" joinstyle="miter"/>
               </v:shape>
             </w:pict>
@@ -1062,6 +1390,9 @@
         </mc:AlternateContent>
       </w:r>
       <w:r>
+        <w:rPr>
+          <w:noProof/>
+        </w:rPr>
         <mc:AlternateContent>
           <mc:Choice Requires="wps">
             <w:drawing>
@@ -1120,7 +1451,7 @@
           </mc:Choice>
           <mc:Fallback>
             <w:pict>
-              <v:shape w14:anchorId="04A6A3F0" id="Straight_x0020_Arrow_x0020_Connector_x0020_2" o:spid="_x0000_s1026" type="#_x0000_t32" style="position:absolute;margin-left:154.2pt;margin-top:27.15pt;width:206.55pt;height:80.85pt;flip:x;z-index:251660288;visibility:visible;mso-wrap-style:square;mso-width-percent:0;mso-wrap-distance-left:9pt;mso-wrap-distance-top:0;mso-wrap-distance-right:9pt;mso-wrap-distance-bottom:0;mso-position-horizontal:absolute;mso-position-horizontal-relative:text;mso-position-vertical:absolute;mso-position-vertical-relative:text;mso-width-percent:0;mso-width-relative:margin" o:gfxdata="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" strokecolor="#5b9bd5 [3204]" strokeweight=".5pt">
+              <v:shape w14:anchorId="42868AC5" id="Straight_x0020_Arrow_x0020_Connector_x0020_2" o:spid="_x0000_s1026" type="#_x0000_t32" style="position:absolute;margin-left:154.2pt;margin-top:27.15pt;width:206.55pt;height:80.85pt;flip:x;z-index:251660288;visibility:visible;mso-wrap-style:square;mso-width-percent:0;mso-wrap-distance-left:9pt;mso-wrap-distance-top:0;mso-wrap-distance-right:9pt;mso-wrap-distance-bottom:0;mso-position-horizontal:absolute;mso-position-horizontal-relative:text;mso-position-vertical:absolute;mso-position-vertical-relative:text;mso-width-percent:0;mso-width-relative:margin" o:gfxdata="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" strokecolor="#5b9bd5 [3204]" strokeweight=".5pt">
                 <v:stroke endarrow="block" joinstyle="miter"/>
               </v:shape>
             </w:pict>
@@ -1128,6 +1459,9 @@
         </mc:AlternateContent>
       </w:r>
       <w:r>
+        <w:rPr>
+          <w:noProof/>
+        </w:rPr>
         <mc:AlternateContent>
           <mc:Choice Requires="wps">
             <w:drawing>
@@ -1242,6 +1576,9 @@
         </mc:AlternateContent>
       </w:r>
       <w:r>
+        <w:rPr>
+          <w:noProof/>
+        </w:rPr>
         <mc:AlternateContent>
           <mc:Choice Requires="wps">
             <w:drawing>
@@ -1299,19 +1636,7 @@
                                   <w:rPr>
                                     <w:rFonts w:ascii="Cambria Math" w:hAnsi="Cambria Math"/>
                                   </w:rPr>
-                                  <m:t>f</m:t>
-                                </m:r>
-                                <m:r>
-                                  <w:rPr>
-                                    <w:rFonts w:ascii="Cambria Math" w:hAnsi="Cambria Math"/>
-                                  </w:rPr>
-                                  <m:t>(2</m:t>
-                                </m:r>
-                                <m:r>
-                                  <w:rPr>
-                                    <w:rFonts w:ascii="Cambria Math" w:hAnsi="Cambria Math"/>
-                                  </w:rPr>
-                                  <m:t>,1,1,1)</m:t>
+                                  <m:t>f(2,1,1,1)</m:t>
                                 </m:r>
                               </m:oMath>
                             </m:oMathPara>
@@ -1368,6 +1693,9 @@
         </mc:AlternateContent>
       </w:r>
       <w:r>
+        <w:rPr>
+          <w:noProof/>
+        </w:rPr>
         <mc:AlternateContent>
           <mc:Choice Requires="wps">
             <w:drawing>
@@ -1425,19 +1753,7 @@
                                   <w:rPr>
                                     <w:rFonts w:ascii="Cambria Math" w:hAnsi="Cambria Math"/>
                                   </w:rPr>
-                                  <m:t>f(1,</m:t>
-                                </m:r>
-                                <m:r>
-                                  <w:rPr>
-                                    <w:rFonts w:ascii="Cambria Math" w:hAnsi="Cambria Math"/>
-                                  </w:rPr>
-                                  <m:t>1,1,2</m:t>
-                                </m:r>
-                                <m:r>
-                                  <w:rPr>
-                                    <w:rFonts w:ascii="Cambria Math" w:hAnsi="Cambria Math"/>
-                                  </w:rPr>
-                                  <m:t>)</m:t>
+                                  <m:t>f(1,1,1,2)</m:t>
                                 </m:r>
                               </m:oMath>
                             </m:oMathPara>
@@ -1494,6 +1810,9 @@
         </mc:AlternateContent>
       </w:r>
       <w:r>
+        <w:rPr>
+          <w:noProof/>
+        </w:rPr>
         <mc:AlternateContent>
           <mc:Choice Requires="wps">
             <w:drawing>
@@ -1551,19 +1870,7 @@
                                   <w:rPr>
                                     <w:rFonts w:ascii="Cambria Math" w:hAnsi="Cambria Math"/>
                                   </w:rPr>
-                                  <m:t>f(1,</m:t>
-                                </m:r>
-                                <m:r>
-                                  <w:rPr>
-                                    <w:rFonts w:ascii="Cambria Math" w:hAnsi="Cambria Math"/>
-                                  </w:rPr>
-                                  <m:t>1,2</m:t>
-                                </m:r>
-                                <m:r>
-                                  <w:rPr>
-                                    <w:rFonts w:ascii="Cambria Math" w:hAnsi="Cambria Math"/>
-                                  </w:rPr>
-                                  <m:t>,1)</m:t>
+                                  <m:t>f(1,1,2,1)</m:t>
                                 </m:r>
                               </m:oMath>
                             </m:oMathPara>
@@ -1620,6 +1927,9 @@
         </mc:AlternateContent>
       </w:r>
       <w:r>
+        <w:rPr>
+          <w:noProof/>
+        </w:rPr>
         <mc:AlternateContent>
           <mc:Choice Requires="wps">
             <w:drawing>
@@ -1677,19 +1987,7 @@
                                   <w:rPr>
                                     <w:rFonts w:ascii="Cambria Math" w:hAnsi="Cambria Math"/>
                                   </w:rPr>
-                                  <m:t>f(1,</m:t>
-                                </m:r>
-                                <m:r>
-                                  <w:rPr>
-                                    <w:rFonts w:ascii="Cambria Math" w:hAnsi="Cambria Math"/>
-                                  </w:rPr>
-                                  <m:t>2</m:t>
-                                </m:r>
-                                <m:r>
-                                  <w:rPr>
-                                    <w:rFonts w:ascii="Cambria Math" w:hAnsi="Cambria Math"/>
-                                  </w:rPr>
-                                  <m:t>,1,1)</m:t>
+                                  <m:t>f(1,2,1,1)</m:t>
                                 </m:r>
                               </m:oMath>
                             </m:oMathPara>
@@ -1746,6 +2044,9 @@
         </mc:AlternateContent>
       </w:r>
       <w:r>
+        <w:rPr>
+          <w:noProof/>
+        </w:rPr>
         <mc:AlternateContent>
           <mc:Choice Requires="wps">
             <w:drawing>
@@ -1803,19 +2104,7 @@
                                   <w:rPr>
                                     <w:rFonts w:ascii="Cambria Math" w:hAnsi="Cambria Math"/>
                                   </w:rPr>
-                                  <m:t>f</m:t>
-                                </m:r>
-                                <m:r>
-                                  <w:rPr>
-                                    <w:rFonts w:ascii="Cambria Math" w:hAnsi="Cambria Math"/>
-                                  </w:rPr>
-                                  <m:t>(1,1,1,3</m:t>
-                                </m:r>
-                                <m:r>
-                                  <w:rPr>
-                                    <w:rFonts w:ascii="Cambria Math" w:hAnsi="Cambria Math"/>
-                                  </w:rPr>
-                                  <m:t>)</m:t>
+                                  <m:t>f(1,1,1,3)</m:t>
                                 </m:r>
                               </m:oMath>
                             </m:oMathPara>
@@ -1872,6 +2161,9 @@
         </mc:AlternateContent>
       </w:r>
       <w:r>
+        <w:rPr>
+          <w:noProof/>
+        </w:rPr>
         <mc:AlternateContent>
           <mc:Choice Requires="wps">
             <w:drawing>
@@ -1929,19 +2221,7 @@
                                   <w:rPr>
                                     <w:rFonts w:ascii="Cambria Math" w:hAnsi="Cambria Math"/>
                                   </w:rPr>
-                                  <m:t>f(</m:t>
-                                </m:r>
-                                <m:r>
-                                  <w:rPr>
-                                    <w:rFonts w:ascii="Cambria Math" w:hAnsi="Cambria Math"/>
-                                  </w:rPr>
-                                  <m:t>1,1,2,2</m:t>
-                                </m:r>
-                                <m:r>
-                                  <w:rPr>
-                                    <w:rFonts w:ascii="Cambria Math" w:hAnsi="Cambria Math"/>
-                                  </w:rPr>
-                                  <m:t>)</m:t>
+                                  <m:t>f(1,1,2,2)</m:t>
                                 </m:r>
                               </m:oMath>
                             </m:oMathPara>
@@ -1998,6 +2278,9 @@
         </mc:AlternateContent>
       </w:r>
       <w:r>
+        <w:rPr>
+          <w:noProof/>
+        </w:rPr>
         <mc:AlternateContent>
           <mc:Choice Requires="wps">
             <w:drawing>
@@ -2055,19 +2338,7 @@
                                   <w:rPr>
                                     <w:rFonts w:ascii="Cambria Math" w:hAnsi="Cambria Math"/>
                                   </w:rPr>
-                                  <m:t>f(</m:t>
-                                </m:r>
-                                <m:r>
-                                  <w:rPr>
-                                    <w:rFonts w:ascii="Cambria Math" w:hAnsi="Cambria Math"/>
-                                  </w:rPr>
-                                  <m:t>1,1,3</m:t>
-                                </m:r>
-                                <m:r>
-                                  <w:rPr>
-                                    <w:rFonts w:ascii="Cambria Math" w:hAnsi="Cambria Math"/>
-                                  </w:rPr>
-                                  <m:t>,1)</m:t>
+                                  <m:t>f(1,1,3,1)</m:t>
                                 </m:r>
                               </m:oMath>
                             </m:oMathPara>
@@ -2124,6 +2395,9 @@
         </mc:AlternateContent>
       </w:r>
       <w:r>
+        <w:rPr>
+          <w:noProof/>
+        </w:rPr>
         <mc:AlternateContent>
           <mc:Choice Requires="wps">
             <w:drawing>
@@ -2181,19 +2455,7 @@
                                   <w:rPr>
                                     <w:rFonts w:ascii="Cambria Math" w:hAnsi="Cambria Math"/>
                                   </w:rPr>
-                                  <m:t>f</m:t>
-                                </m:r>
-                                <m:r>
-                                  <w:rPr>
-                                    <w:rFonts w:ascii="Cambria Math" w:hAnsi="Cambria Math"/>
-                                  </w:rPr>
-                                  <m:t>(1,2,1,2</m:t>
-                                </m:r>
-                                <m:r>
-                                  <w:rPr>
-                                    <w:rFonts w:ascii="Cambria Math" w:hAnsi="Cambria Math"/>
-                                  </w:rPr>
-                                  <m:t>)</m:t>
+                                  <m:t>f(1,2,1,2)</m:t>
                                 </m:r>
                               </m:oMath>
                             </m:oMathPara>
@@ -2253,6 +2515,9 @@
         </mc:AlternateContent>
       </w:r>
       <w:r>
+        <w:rPr>
+          <w:noProof/>
+        </w:rPr>
         <mc:AlternateContent>
           <mc:Choice Requires="wps">
             <w:drawing>
@@ -2310,19 +2575,7 @@
                                   <w:rPr>
                                     <w:rFonts w:ascii="Cambria Math" w:hAnsi="Cambria Math"/>
                                   </w:rPr>
-                                  <m:t>f</m:t>
-                                </m:r>
-                                <m:r>
-                                  <w:rPr>
-                                    <w:rFonts w:ascii="Cambria Math" w:hAnsi="Cambria Math"/>
-                                  </w:rPr>
-                                  <m:t>(1,2,2</m:t>
-                                </m:r>
-                                <m:r>
-                                  <w:rPr>
-                                    <w:rFonts w:ascii="Cambria Math" w:hAnsi="Cambria Math"/>
-                                  </w:rPr>
-                                  <m:t>,1)</m:t>
+                                  <m:t>f(1,2,2,1)</m:t>
                                 </m:r>
                               </m:oMath>
                             </m:oMathPara>
@@ -2379,6 +2632,9 @@
         </mc:AlternateContent>
       </w:r>
       <w:r>
+        <w:rPr>
+          <w:noProof/>
+        </w:rPr>
         <mc:AlternateContent>
           <mc:Choice Requires="wps">
             <w:drawing>
@@ -2436,19 +2692,7 @@
                                   <w:rPr>
                                     <w:rFonts w:ascii="Cambria Math" w:hAnsi="Cambria Math"/>
                                   </w:rPr>
-                                  <m:t>f</m:t>
-                                </m:r>
-                                <m:r>
-                                  <w:rPr>
-                                    <w:rFonts w:ascii="Cambria Math" w:hAnsi="Cambria Math"/>
-                                  </w:rPr>
-                                  <m:t>(1,3</m:t>
-                                </m:r>
-                                <m:r>
-                                  <w:rPr>
-                                    <w:rFonts w:ascii="Cambria Math" w:hAnsi="Cambria Math"/>
-                                  </w:rPr>
-                                  <m:t>,1,1)</m:t>
+                                  <m:t>f(1,3,1,1)</m:t>
                                 </m:r>
                               </m:oMath>
                             </m:oMathPara>
@@ -2505,6 +2749,9 @@
         </mc:AlternateContent>
       </w:r>
       <w:r>
+        <w:rPr>
+          <w:noProof/>
+        </w:rPr>
         <mc:AlternateContent>
           <mc:Choice Requires="wps">
             <w:drawing>
@@ -2562,19 +2809,7 @@
                                   <w:rPr>
                                     <w:rFonts w:ascii="Cambria Math" w:hAnsi="Cambria Math"/>
                                   </w:rPr>
-                                  <m:t>f(2,1,1,</m:t>
-                                </m:r>
-                                <m:r>
-                                  <w:rPr>
-                                    <w:rFonts w:ascii="Cambria Math" w:hAnsi="Cambria Math"/>
-                                  </w:rPr>
-                                  <m:t>2</m:t>
-                                </m:r>
-                                <m:r>
-                                  <w:rPr>
-                                    <w:rFonts w:ascii="Cambria Math" w:hAnsi="Cambria Math"/>
-                                  </w:rPr>
-                                  <m:t>)</m:t>
+                                  <m:t>f(2,1,1,2)</m:t>
                                 </m:r>
                               </m:oMath>
                             </m:oMathPara>
@@ -2631,6 +2866,9 @@
         </mc:AlternateContent>
       </w:r>
       <w:r>
+        <w:rPr>
+          <w:noProof/>
+        </w:rPr>
         <mc:AlternateContent>
           <mc:Choice Requires="wps">
             <w:drawing>
@@ -2688,19 +2926,7 @@
                                   <w:rPr>
                                     <w:rFonts w:ascii="Cambria Math" w:hAnsi="Cambria Math"/>
                                   </w:rPr>
-                                  <m:t>f(2,1,</m:t>
-                                </m:r>
-                                <m:r>
-                                  <w:rPr>
-                                    <w:rFonts w:ascii="Cambria Math" w:hAnsi="Cambria Math"/>
-                                  </w:rPr>
-                                  <m:t>2</m:t>
-                                </m:r>
-                                <m:r>
-                                  <w:rPr>
-                                    <w:rFonts w:ascii="Cambria Math" w:hAnsi="Cambria Math"/>
-                                  </w:rPr>
-                                  <m:t>,1)</m:t>
+                                  <m:t>f(2,1,2,1)</m:t>
                                 </m:r>
                               </m:oMath>
                             </m:oMathPara>
@@ -2757,6 +2983,9 @@
         </mc:AlternateContent>
       </w:r>
       <w:r>
+        <w:rPr>
+          <w:noProof/>
+        </w:rPr>
         <mc:AlternateContent>
           <mc:Choice Requires="wps">
             <w:drawing>
@@ -2814,19 +3043,7 @@
                                   <w:rPr>
                                     <w:rFonts w:ascii="Cambria Math" w:hAnsi="Cambria Math"/>
                                   </w:rPr>
-                                  <m:t>f(2</m:t>
-                                </m:r>
-                                <m:r>
-                                  <w:rPr>
-                                    <w:rFonts w:ascii="Cambria Math" w:hAnsi="Cambria Math"/>
-                                  </w:rPr>
-                                  <m:t>,2</m:t>
-                                </m:r>
-                                <m:r>
-                                  <w:rPr>
-                                    <w:rFonts w:ascii="Cambria Math" w:hAnsi="Cambria Math"/>
-                                  </w:rPr>
-                                  <m:t>,1,1)</m:t>
+                                  <m:t>f(2,2,1,1)</m:t>
                                 </m:r>
                               </m:oMath>
                             </m:oMathPara>
@@ -2883,6 +3100,9 @@
         </mc:AlternateContent>
       </w:r>
       <w:r>
+        <w:rPr>
+          <w:noProof/>
+        </w:rPr>
         <mc:AlternateContent>
           <mc:Choice Requires="wps">
             <w:drawing>
@@ -2940,19 +3160,7 @@
                                   <w:rPr>
                                     <w:rFonts w:ascii="Cambria Math" w:hAnsi="Cambria Math"/>
                                   </w:rPr>
-                                  <m:t>f</m:t>
-                                </m:r>
-                                <m:r>
-                                  <w:rPr>
-                                    <w:rFonts w:ascii="Cambria Math" w:hAnsi="Cambria Math"/>
-                                  </w:rPr>
-                                  <m:t>(3</m:t>
-                                </m:r>
-                                <m:r>
-                                  <w:rPr>
-                                    <w:rFonts w:ascii="Cambria Math" w:hAnsi="Cambria Math"/>
-                                  </w:rPr>
-                                  <m:t>,1,1,1)</m:t>
+                                  <m:t>f(3,1,1,1)</m:t>
                                 </m:r>
                               </m:oMath>
                             </m:oMathPara>
@@ -3009,6 +3217,9 @@
         </mc:AlternateContent>
       </w:r>
       <w:r>
+        <w:rPr>
+          <w:noProof/>
+        </w:rPr>
         <mc:AlternateContent>
           <mc:Choice Requires="wps">
             <w:drawing>
@@ -3064,7 +3275,7 @@
           </mc:Choice>
           <mc:Fallback>
             <w:pict>
-              <v:shape w14:anchorId="79343C72" id="Straight_x0020_Arrow_x0020_Connector_x0020_37" o:spid="_x0000_s1026" type="#_x0000_t32" style="position:absolute;margin-left:561.4pt;margin-top:126.2pt;width:108pt;height:108pt;z-index:251708416;visibility:visible;mso-wrap-style:square;mso-wrap-distance-left:9pt;mso-wrap-distance-top:0;mso-wrap-distance-right:9pt;mso-wrap-distance-bottom:0;mso-position-horizontal:absolute;mso-position-horizontal-relative:text;mso-position-vertical:absolute;mso-position-vertical-relative:text" o:gfxdata="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" strokecolor="#5b9bd5 [3204]" strokeweight=".5pt">
+              <v:shape w14:anchorId="5B6D749C" id="Straight_x0020_Arrow_x0020_Connector_x0020_37" o:spid="_x0000_s1026" type="#_x0000_t32" style="position:absolute;margin-left:561.4pt;margin-top:126.2pt;width:108pt;height:108pt;z-index:251708416;visibility:visible;mso-wrap-style:square;mso-wrap-distance-left:9pt;mso-wrap-distance-top:0;mso-wrap-distance-right:9pt;mso-wrap-distance-bottom:0;mso-position-horizontal:absolute;mso-position-horizontal-relative:text;mso-position-vertical:absolute;mso-position-vertical-relative:text" o:gfxdata="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" strokecolor="#5b9bd5 [3204]" strokeweight=".5pt">
                 <v:stroke endarrow="block" joinstyle="miter"/>
               </v:shape>
             </w:pict>
@@ -3072,6 +3283,9 @@
         </mc:AlternateContent>
       </w:r>
       <w:r>
+        <w:rPr>
+          <w:noProof/>
+        </w:rPr>
         <mc:AlternateContent>
           <mc:Choice Requires="wps">
             <w:drawing>
@@ -3130,7 +3344,7 @@
           </mc:Choice>
           <mc:Fallback>
             <w:pict>
-              <v:shape w14:anchorId="4A0AD7AE" id="Straight_x0020_Arrow_x0020_Connector_x0020_35" o:spid="_x0000_s1026" type="#_x0000_t32" style="position:absolute;margin-left:471.65pt;margin-top:126.2pt;width:89.7pt;height:108.1pt;flip:x;z-index:251706368;visibility:visible;mso-wrap-style:square;mso-height-percent:0;mso-wrap-distance-left:9pt;mso-wrap-distance-top:0;mso-wrap-distance-right:9pt;mso-wrap-distance-bottom:0;mso-position-horizontal:absolute;mso-position-horizontal-relative:text;mso-position-vertical:absolute;mso-position-vertical-relative:text;mso-height-percent:0;mso-height-relative:margin" o:gfxdata="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" strokecolor="#5b9bd5 [3204]" strokeweight=".5pt">
+              <v:shape w14:anchorId="59C219EA" id="Straight_x0020_Arrow_x0020_Connector_x0020_35" o:spid="_x0000_s1026" type="#_x0000_t32" style="position:absolute;margin-left:471.65pt;margin-top:126.2pt;width:89.7pt;height:108.1pt;flip:x;z-index:251706368;visibility:visible;mso-wrap-style:square;mso-height-percent:0;mso-wrap-distance-left:9pt;mso-wrap-distance-top:0;mso-wrap-distance-right:9pt;mso-wrap-distance-bottom:0;mso-position-horizontal:absolute;mso-position-horizontal-relative:text;mso-position-vertical:absolute;mso-position-vertical-relative:text;mso-height-percent:0;mso-height-relative:margin" o:gfxdata="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" strokecolor="#5b9bd5 [3204]" strokeweight=".5pt">
                 <v:stroke endarrow="block" joinstyle="miter"/>
               </v:shape>
             </w:pict>
@@ -3138,6 +3352,9 @@
         </mc:AlternateContent>
       </w:r>
       <w:r>
+        <w:rPr>
+          <w:noProof/>
+        </w:rPr>
         <mc:AlternateContent>
           <mc:Choice Requires="wps">
             <w:drawing>
@@ -3193,7 +3410,7 @@
           </mc:Choice>
           <mc:Fallback>
             <w:pict>
-              <v:shape w14:anchorId="485B9772" id="Straight_x0020_Arrow_x0020_Connector_x0020_36" o:spid="_x0000_s1026" type="#_x0000_t32" style="position:absolute;margin-left:561.4pt;margin-top:126.2pt;width:45pt;height:108pt;z-index:251707392;visibility:visible;mso-wrap-style:square;mso-wrap-distance-left:9pt;mso-wrap-distance-top:0;mso-wrap-distance-right:9pt;mso-wrap-distance-bottom:0;mso-position-horizontal:absolute;mso-position-horizontal-relative:text;mso-position-vertical:absolute;mso-position-vertical-relative:text" o:gfxdata="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" strokecolor="#5b9bd5 [3204]" strokeweight=".5pt">
+              <v:shape w14:anchorId="3110A221" id="Straight_x0020_Arrow_x0020_Connector_x0020_36" o:spid="_x0000_s1026" type="#_x0000_t32" style="position:absolute;margin-left:561.4pt;margin-top:126.2pt;width:45pt;height:108pt;z-index:251707392;visibility:visible;mso-wrap-style:square;mso-wrap-distance-left:9pt;mso-wrap-distance-top:0;mso-wrap-distance-right:9pt;mso-wrap-distance-bottom:0;mso-position-horizontal:absolute;mso-position-horizontal-relative:text;mso-position-vertical:absolute;mso-position-vertical-relative:text" o:gfxdata="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" strokecolor="#5b9bd5 [3204]" strokeweight=".5pt">
                 <v:stroke endarrow="block" joinstyle="miter"/>
               </v:shape>
             </w:pict>
@@ -3201,6 +3418,9 @@
         </mc:AlternateContent>
       </w:r>
       <w:r>
+        <w:rPr>
+          <w:noProof/>
+        </w:rPr>
         <mc:AlternateContent>
           <mc:Choice Requires="wps">
             <w:drawing>
@@ -3256,7 +3476,7 @@
           </mc:Choice>
           <mc:Fallback>
             <w:pict>
-              <v:shape w14:anchorId="7778E725" id="Straight_x0020_Arrow_x0020_Connector_x0020_34" o:spid="_x0000_s1026" type="#_x0000_t32" style="position:absolute;margin-left:255.4pt;margin-top:126.2pt;width:306pt;height:108pt;flip:x;z-index:251705344;visibility:visible;mso-wrap-style:square;mso-wrap-distance-left:9pt;mso-wrap-distance-top:0;mso-wrap-distance-right:9pt;mso-wrap-distance-bottom:0;mso-position-horizontal:absolute;mso-position-horizontal-relative:text;mso-position-vertical:absolute;mso-position-vertical-relative:text" o:gfxdata="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" strokecolor="#5b9bd5 [3204]" strokeweight=".5pt">
+              <v:shape w14:anchorId="70856F90" id="Straight_x0020_Arrow_x0020_Connector_x0020_34" o:spid="_x0000_s1026" type="#_x0000_t32" style="position:absolute;margin-left:255.4pt;margin-top:126.2pt;width:306pt;height:108pt;flip:x;z-index:251705344;visibility:visible;mso-wrap-style:square;mso-wrap-distance-left:9pt;mso-wrap-distance-top:0;mso-wrap-distance-right:9pt;mso-wrap-distance-bottom:0;mso-position-horizontal:absolute;mso-position-horizontal-relative:text;mso-position-vertical:absolute;mso-position-vertical-relative:text" o:gfxdata="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" strokecolor="#5b9bd5 [3204]" strokeweight=".5pt">
                 <v:stroke endarrow="block" joinstyle="miter"/>
               </v:shape>
             </w:pict>
@@ -3264,6 +3484,9 @@
         </mc:AlternateContent>
       </w:r>
       <w:r>
+        <w:rPr>
+          <w:noProof/>
+        </w:rPr>
         <mc:AlternateContent>
           <mc:Choice Requires="wps">
             <w:drawing>
@@ -3319,7 +3542,7 @@
           </mc:Choice>
           <mc:Fallback>
             <w:pict>
-              <v:shape w14:anchorId="07019EB2" id="Straight_x0020_Arrow_x0020_Connector_x0020_32" o:spid="_x0000_s1026" type="#_x0000_t32" style="position:absolute;margin-left:426.4pt;margin-top:126.2pt;width:180pt;height:108pt;z-index:251704320;visibility:visible;mso-wrap-style:square;mso-wrap-distance-left:9pt;mso-wrap-distance-top:0;mso-wrap-distance-right:9pt;mso-wrap-distance-bottom:0;mso-position-horizontal:absolute;mso-position-horizontal-relative:text;mso-position-vertical:absolute;mso-position-vertical-relative:text" o:gfxdata="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" strokecolor="#5b9bd5 [3204]" strokeweight=".5pt">
+              <v:shape w14:anchorId="09EB0865" id="Straight_x0020_Arrow_x0020_Connector_x0020_32" o:spid="_x0000_s1026" type="#_x0000_t32" style="position:absolute;margin-left:426.4pt;margin-top:126.2pt;width:180pt;height:108pt;z-index:251704320;visibility:visible;mso-wrap-style:square;mso-wrap-distance-left:9pt;mso-wrap-distance-top:0;mso-wrap-distance-right:9pt;mso-wrap-distance-bottom:0;mso-position-horizontal:absolute;mso-position-horizontal-relative:text;mso-position-vertical:absolute;mso-position-vertical-relative:text" o:gfxdata="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" strokecolor="#5b9bd5 [3204]" strokeweight=".5pt">
                 <v:stroke endarrow="block" joinstyle="miter"/>
               </v:shape>
             </w:pict>
@@ -3327,6 +3550,9 @@
         </mc:AlternateContent>
       </w:r>
       <w:r>
+        <w:rPr>
+          <w:noProof/>
+        </w:rPr>
         <mc:AlternateContent>
           <mc:Choice Requires="wps">
             <w:drawing>
@@ -3382,7 +3608,7 @@
           </mc:Choice>
           <mc:Fallback>
             <w:pict>
-              <v:shape w14:anchorId="5BACADAC" id="Straight_x0020_Arrow_x0020_Connector_x0020_31" o:spid="_x0000_s1026" type="#_x0000_t32" style="position:absolute;margin-left:426.4pt;margin-top:126.2pt;width:117pt;height:108pt;z-index:251703296;visibility:visible;mso-wrap-style:square;mso-wrap-distance-left:9pt;mso-wrap-distance-top:0;mso-wrap-distance-right:9pt;mso-wrap-distance-bottom:0;mso-position-horizontal:absolute;mso-position-horizontal-relative:text;mso-position-vertical:absolute;mso-position-vertical-relative:text" o:gfxdata="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" strokecolor="#5b9bd5 [3204]" strokeweight=".5pt">
+              <v:shape w14:anchorId="5C8A656F" id="Straight_x0020_Arrow_x0020_Connector_x0020_31" o:spid="_x0000_s1026" type="#_x0000_t32" style="position:absolute;margin-left:426.4pt;margin-top:126.2pt;width:117pt;height:108pt;z-index:251703296;visibility:visible;mso-wrap-style:square;mso-wrap-distance-left:9pt;mso-wrap-distance-top:0;mso-wrap-distance-right:9pt;mso-wrap-distance-bottom:0;mso-position-horizontal:absolute;mso-position-horizontal-relative:text;mso-position-vertical:absolute;mso-position-vertical-relative:text" o:gfxdata="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" strokecolor="#5b9bd5 [3204]" strokeweight=".5pt">
                 <v:stroke endarrow="block" joinstyle="miter"/>
               </v:shape>
             </w:pict>
@@ -3390,6 +3616,9 @@
         </mc:AlternateContent>
       </w:r>
       <w:r>
+        <w:rPr>
+          <w:noProof/>
+        </w:rPr>
         <mc:AlternateContent>
           <mc:Choice Requires="wps">
             <w:drawing>
@@ -3448,7 +3677,7 @@
           </mc:Choice>
           <mc:Fallback>
             <w:pict>
-              <v:shape w14:anchorId="63E3C47E" id="Straight_x0020_Arrow_x0020_Connector_x0020_30" o:spid="_x0000_s1026" type="#_x0000_t32" style="position:absolute;margin-left:399.65pt;margin-top:126.2pt;width:26.7pt;height:108.1pt;flip:x;z-index:251702272;visibility:visible;mso-wrap-style:square;mso-height-percent:0;mso-wrap-distance-left:9pt;mso-wrap-distance-top:0;mso-wrap-distance-right:9pt;mso-wrap-distance-bottom:0;mso-position-horizontal:absolute;mso-position-horizontal-relative:text;mso-position-vertical:absolute;mso-position-vertical-relative:text;mso-height-percent:0;mso-height-relative:margin" o:gfxdata="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" strokecolor="#5b9bd5 [3204]" strokeweight=".5pt">
+              <v:shape w14:anchorId="6B84B957" id="Straight_x0020_Arrow_x0020_Connector_x0020_30" o:spid="_x0000_s1026" type="#_x0000_t32" style="position:absolute;margin-left:399.65pt;margin-top:126.2pt;width:26.7pt;height:108.1pt;flip:x;z-index:251702272;visibility:visible;mso-wrap-style:square;mso-height-percent:0;mso-wrap-distance-left:9pt;mso-wrap-distance-top:0;mso-wrap-distance-right:9pt;mso-wrap-distance-bottom:0;mso-position-horizontal:absolute;mso-position-horizontal-relative:text;mso-position-vertical:absolute;mso-position-vertical-relative:text;mso-height-percent:0;mso-height-relative:margin" o:gfxdata="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" strokecolor="#5b9bd5 [3204]" strokeweight=".5pt">
                 <v:stroke endarrow="block" joinstyle="miter"/>
               </v:shape>
             </w:pict>
@@ -3456,6 +3685,9 @@
         </mc:AlternateContent>
       </w:r>
       <w:r>
+        <w:rPr>
+          <w:noProof/>
+        </w:rPr>
         <mc:AlternateContent>
           <mc:Choice Requires="wps">
             <w:drawing>
@@ -3511,7 +3743,7 @@
           </mc:Choice>
           <mc:Fallback>
             <w:pict>
-              <v:shape w14:anchorId="7FC74205" id="Straight_x0020_Arrow_x0020_Connector_x0020_29" o:spid="_x0000_s1026" type="#_x0000_t32" style="position:absolute;margin-left:183.4pt;margin-top:126.2pt;width:243pt;height:108pt;flip:x;z-index:251701248;visibility:visible;mso-wrap-style:square;mso-wrap-distance-left:9pt;mso-wrap-distance-top:0;mso-wrap-distance-right:9pt;mso-wrap-distance-bottom:0;mso-position-horizontal:absolute;mso-position-horizontal-relative:text;mso-position-vertical:absolute;mso-position-vertical-relative:text" o:gfxdata="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" strokecolor="#5b9bd5 [3204]" strokeweight=".5pt">
+              <v:shape w14:anchorId="0712D367" id="Straight_x0020_Arrow_x0020_Connector_x0020_29" o:spid="_x0000_s1026" type="#_x0000_t32" style="position:absolute;margin-left:183.4pt;margin-top:126.2pt;width:243pt;height:108pt;flip:x;z-index:251701248;visibility:visible;mso-wrap-style:square;mso-wrap-distance-left:9pt;mso-wrap-distance-top:0;mso-wrap-distance-right:9pt;mso-wrap-distance-bottom:0;mso-position-horizontal:absolute;mso-position-horizontal-relative:text;mso-position-vertical:absolute;mso-position-vertical-relative:text" o:gfxdata="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" strokecolor="#5b9bd5 [3204]" strokeweight=".5pt">
                 <v:stroke endarrow="block" joinstyle="miter"/>
               </v:shape>
             </w:pict>
@@ -3519,6 +3751,9 @@
         </mc:AlternateContent>
       </w:r>
       <w:r>
+        <w:rPr>
+          <w:noProof/>
+        </w:rPr>
         <mc:AlternateContent>
           <mc:Choice Requires="wps">
             <w:drawing>
@@ -3574,7 +3809,7 @@
           </mc:Choice>
           <mc:Fallback>
             <w:pict>
-              <v:shape w14:anchorId="6578FF87" id="Straight_x0020_Arrow_x0020_Connector_x0020_28" o:spid="_x0000_s1026" type="#_x0000_t32" style="position:absolute;margin-left:300.4pt;margin-top:126.2pt;width:171pt;height:108pt;z-index:251700224;visibility:visible;mso-wrap-style:square;mso-wrap-distance-left:9pt;mso-wrap-distance-top:0;mso-wrap-distance-right:9pt;mso-wrap-distance-bottom:0;mso-position-horizontal:absolute;mso-position-horizontal-relative:text;mso-position-vertical:absolute;mso-position-vertical-relative:text" o:gfxdata="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" strokecolor="#5b9bd5 [3204]" strokeweight=".5pt">
+              <v:shape w14:anchorId="47698C2A" id="Straight_x0020_Arrow_x0020_Connector_x0020_28" o:spid="_x0000_s1026" type="#_x0000_t32" style="position:absolute;margin-left:300.4pt;margin-top:126.2pt;width:171pt;height:108pt;z-index:251700224;visibility:visible;mso-wrap-style:square;mso-wrap-distance-left:9pt;mso-wrap-distance-top:0;mso-wrap-distance-right:9pt;mso-wrap-distance-bottom:0;mso-position-horizontal:absolute;mso-position-horizontal-relative:text;mso-position-vertical:absolute;mso-position-vertical-relative:text" o:gfxdata="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" strokecolor="#5b9bd5 [3204]" strokeweight=".5pt">
                 <v:stroke endarrow="block" joinstyle="miter"/>
               </v:shape>
             </w:pict>
@@ -3582,6 +3817,9 @@
         </mc:AlternateContent>
       </w:r>
       <w:r>
+        <w:rPr>
+          <w:noProof/>
+        </w:rPr>
         <mc:AlternateContent>
           <mc:Choice Requires="wps">
             <w:drawing>
@@ -3637,7 +3875,7 @@
           </mc:Choice>
           <mc:Fallback>
             <w:pict>
-              <v:shape w14:anchorId="63CD4747" id="Straight_x0020_Arrow_x0020_Connector_x0020_27" o:spid="_x0000_s1026" type="#_x0000_t32" style="position:absolute;margin-left:300.4pt;margin-top:126.2pt;width:99pt;height:108pt;z-index:251699200;visibility:visible;mso-wrap-style:square;mso-wrap-distance-left:9pt;mso-wrap-distance-top:0;mso-wrap-distance-right:9pt;mso-wrap-distance-bottom:0;mso-position-horizontal:absolute;mso-position-horizontal-relative:text;mso-position-vertical:absolute;mso-position-vertical-relative:text" o:gfxdata="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" strokecolor="#5b9bd5 [3204]" strokeweight=".5pt">
+              <v:shape w14:anchorId="73CEAD47" id="Straight_x0020_Arrow_x0020_Connector_x0020_27" o:spid="_x0000_s1026" type="#_x0000_t32" style="position:absolute;margin-left:300.4pt;margin-top:126.2pt;width:99pt;height:108pt;z-index:251699200;visibility:visible;mso-wrap-style:square;mso-wrap-distance-left:9pt;mso-wrap-distance-top:0;mso-wrap-distance-right:9pt;mso-wrap-distance-bottom:0;mso-position-horizontal:absolute;mso-position-horizontal-relative:text;mso-position-vertical:absolute;mso-position-vertical-relative:text" o:gfxdata="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" strokecolor="#5b9bd5 [3204]" strokeweight=".5pt">
                 <v:stroke endarrow="block" joinstyle="miter"/>
               </v:shape>
             </w:pict>
@@ -3645,6 +3883,9 @@
         </mc:AlternateContent>
       </w:r>
       <w:r>
+        <w:rPr>
+          <w:noProof/>
+        </w:rPr>
         <mc:AlternateContent>
           <mc:Choice Requires="wps">
             <w:drawing>
@@ -3700,7 +3941,7 @@
           </mc:Choice>
           <mc:Fallback>
             <w:pict>
-              <v:shape w14:anchorId="19C666B6" id="Straight_x0020_Arrow_x0020_Connector_x0020_26" o:spid="_x0000_s1026" type="#_x0000_t32" style="position:absolute;margin-left:300.4pt;margin-top:126.2pt;width:27pt;height:108pt;z-index:251698176;visibility:visible;mso-wrap-style:square;mso-wrap-distance-left:9pt;mso-wrap-distance-top:0;mso-wrap-distance-right:9pt;mso-wrap-distance-bottom:0;mso-position-horizontal:absolute;mso-position-horizontal-relative:text;mso-position-vertical:absolute;mso-position-vertical-relative:text" o:gfxdata="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" strokecolor="#5b9bd5 [3204]" strokeweight=".5pt">
+              <v:shape w14:anchorId="51CEEB39" id="Straight_x0020_Arrow_x0020_Connector_x0020_26" o:spid="_x0000_s1026" type="#_x0000_t32" style="position:absolute;margin-left:300.4pt;margin-top:126.2pt;width:27pt;height:108pt;z-index:251698176;visibility:visible;mso-wrap-style:square;mso-wrap-distance-left:9pt;mso-wrap-distance-top:0;mso-wrap-distance-right:9pt;mso-wrap-distance-bottom:0;mso-position-horizontal:absolute;mso-position-horizontal-relative:text;mso-position-vertical:absolute;mso-position-vertical-relative:text" o:gfxdata="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" strokecolor="#5b9bd5 [3204]" strokeweight=".5pt">
                 <v:stroke endarrow="block" joinstyle="miter"/>
               </v:shape>
             </w:pict>
@@ -3708,6 +3949,9 @@
         </mc:AlternateContent>
       </w:r>
       <w:r>
+        <w:rPr>
+          <w:noProof/>
+        </w:rPr>
         <mc:AlternateContent>
           <mc:Choice Requires="wps">
             <w:drawing>
@@ -3763,7 +4007,7 @@
           </mc:Choice>
           <mc:Fallback>
             <w:pict>
-              <v:shape w14:anchorId="05044FFE" id="Straight_x0020_Arrow_x0020_Connector_x0020_25" o:spid="_x0000_s1026" type="#_x0000_t32" style="position:absolute;margin-left:111.4pt;margin-top:126.2pt;width:189pt;height:108pt;flip:x;z-index:251697152;visibility:visible;mso-wrap-style:square;mso-wrap-distance-left:9pt;mso-wrap-distance-top:0;mso-wrap-distance-right:9pt;mso-wrap-distance-bottom:0;mso-position-horizontal:absolute;mso-position-horizontal-relative:text;mso-position-vertical:absolute;mso-position-vertical-relative:text" o:gfxdata="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" strokecolor="#5b9bd5 [3204]" strokeweight=".5pt">
+              <v:shape w14:anchorId="2BC41600" id="Straight_x0020_Arrow_x0020_Connector_x0020_25" o:spid="_x0000_s1026" type="#_x0000_t32" style="position:absolute;margin-left:111.4pt;margin-top:126.2pt;width:189pt;height:108pt;flip:x;z-index:251697152;visibility:visible;mso-wrap-style:square;mso-wrap-distance-left:9pt;mso-wrap-distance-top:0;mso-wrap-distance-right:9pt;mso-wrap-distance-bottom:0;mso-position-horizontal:absolute;mso-position-horizontal-relative:text;mso-position-vertical:absolute;mso-position-vertical-relative:text" o:gfxdata="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" strokecolor="#5b9bd5 [3204]" strokeweight=".5pt">
                 <v:stroke endarrow="block" joinstyle="miter"/>
               </v:shape>
             </w:pict>
@@ -3771,6 +4015,9 @@
         </mc:AlternateContent>
       </w:r>
       <w:r>
+        <w:rPr>
+          <w:noProof/>
+        </w:rPr>
         <mc:AlternateContent>
           <mc:Choice Requires="wps">
             <w:drawing>
@@ -3826,7 +4073,7 @@
           </mc:Choice>
           <mc:Fallback>
             <w:pict>
-              <v:shape w14:anchorId="061FB955" id="Straight_x0020_Arrow_x0020_Connector_x0020_23" o:spid="_x0000_s1026" type="#_x0000_t32" style="position:absolute;margin-left:156.4pt;margin-top:126.2pt;width:99pt;height:108pt;z-index:251696128;visibility:visible;mso-wrap-style:square;mso-wrap-distance-left:9pt;mso-wrap-distance-top:0;mso-wrap-distance-right:9pt;mso-wrap-distance-bottom:0;mso-position-horizontal:absolute;mso-position-horizontal-relative:text;mso-position-vertical:absolute;mso-position-vertical-relative:text" o:gfxdata="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" strokecolor="#5b9bd5 [3204]" strokeweight=".5pt">
+              <v:shape w14:anchorId="06CC387A" id="Straight_x0020_Arrow_x0020_Connector_x0020_23" o:spid="_x0000_s1026" type="#_x0000_t32" style="position:absolute;margin-left:156.4pt;margin-top:126.2pt;width:99pt;height:108pt;z-index:251696128;visibility:visible;mso-wrap-style:square;mso-wrap-distance-left:9pt;mso-wrap-distance-top:0;mso-wrap-distance-right:9pt;mso-wrap-distance-bottom:0;mso-position-horizontal:absolute;mso-position-horizontal-relative:text;mso-position-vertical:absolute;mso-position-vertical-relative:text" o:gfxdata="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" strokecolor="#5b9bd5 [3204]" strokeweight=".5pt">
                 <v:stroke endarrow="block" joinstyle="miter"/>
               </v:shape>
             </w:pict>
@@ -3834,6 +4081,9 @@
         </mc:AlternateContent>
       </w:r>
       <w:r>
+        <w:rPr>
+          <w:noProof/>
+        </w:rPr>
         <mc:AlternateContent>
           <mc:Choice Requires="wps">
             <w:drawing>
@@ -3889,7 +4139,7 @@
           </mc:Choice>
           <mc:Fallback>
             <w:pict>
-              <v:shape w14:anchorId="36F72670" id="Straight_x0020_Arrow_x0020_Connector_x0020_22" o:spid="_x0000_s1026" type="#_x0000_t32" style="position:absolute;margin-left:156.4pt;margin-top:126.2pt;width:27pt;height:108pt;z-index:251695104;visibility:visible;mso-wrap-style:square;mso-wrap-distance-left:9pt;mso-wrap-distance-top:0;mso-wrap-distance-right:9pt;mso-wrap-distance-bottom:0;mso-position-horizontal:absolute;mso-position-horizontal-relative:text;mso-position-vertical:absolute;mso-position-vertical-relative:text" o:gfxdata="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" strokecolor="#5b9bd5 [3204]" strokeweight=".5pt">
+              <v:shape w14:anchorId="6510122C" id="Straight_x0020_Arrow_x0020_Connector_x0020_22" o:spid="_x0000_s1026" type="#_x0000_t32" style="position:absolute;margin-left:156.4pt;margin-top:126.2pt;width:27pt;height:108pt;z-index:251695104;visibility:visible;mso-wrap-style:square;mso-wrap-distance-left:9pt;mso-wrap-distance-top:0;mso-wrap-distance-right:9pt;mso-wrap-distance-bottom:0;mso-position-horizontal:absolute;mso-position-horizontal-relative:text;mso-position-vertical:absolute;mso-position-vertical-relative:text" o:gfxdata="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" strokecolor="#5b9bd5 [3204]" strokeweight=".5pt">
                 <v:stroke endarrow="block" joinstyle="miter"/>
               </v:shape>
             </w:pict>
@@ -3897,6 +4147,9 @@
         </mc:AlternateContent>
       </w:r>
       <w:r>
+        <w:rPr>
+          <w:noProof/>
+        </w:rPr>
         <mc:AlternateContent>
           <mc:Choice Requires="wps">
             <w:drawing>
@@ -3958,7 +4211,7 @@
           </mc:Choice>
           <mc:Fallback>
             <w:pict>
-              <v:shape w14:anchorId="1259A9E0" id="Straight_x0020_Arrow_x0020_Connector_x0020_21" o:spid="_x0000_s1026" type="#_x0000_t32" style="position:absolute;margin-left:111.4pt;margin-top:126.2pt;width:45pt;height:108pt;flip:x;z-index:251694080;visibility:visible;mso-wrap-style:square;mso-width-percent:0;mso-height-percent:0;mso-wrap-distance-left:9pt;mso-wrap-distance-top:0;mso-wrap-distance-right:9pt;mso-wrap-distance-bottom:0;mso-position-horizontal:absolute;mso-position-horizontal-relative:text;mso-position-vertical:absolute;mso-position-vertical-relative:text;mso-width-percent:0;mso-height-percent:0;mso-width-relative:margin;mso-height-relative:margin" o:gfxdata="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" strokecolor="#5b9bd5 [3204]" strokeweight=".5pt">
+              <v:shape w14:anchorId="228BE5B7" id="Straight_x0020_Arrow_x0020_Connector_x0020_21" o:spid="_x0000_s1026" type="#_x0000_t32" style="position:absolute;margin-left:111.4pt;margin-top:126.2pt;width:45pt;height:108pt;flip:x;z-index:251694080;visibility:visible;mso-wrap-style:square;mso-width-percent:0;mso-height-percent:0;mso-wrap-distance-left:9pt;mso-wrap-distance-top:0;mso-wrap-distance-right:9pt;mso-wrap-distance-bottom:0;mso-position-horizontal:absolute;mso-position-horizontal-relative:text;mso-position-vertical:absolute;mso-position-vertical-relative:text;mso-width-percent:0;mso-height-percent:0;mso-width-relative:margin;mso-height-relative:margin" o:gfxdata="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" strokecolor="#5b9bd5 [3204]" strokeweight=".5pt">
                 <v:stroke endarrow="block" joinstyle="miter"/>
               </v:shape>
             </w:pict>
@@ -3966,6 +4219,9 @@
         </mc:AlternateContent>
       </w:r>
       <w:r>
+        <w:rPr>
+          <w:noProof/>
+        </w:rPr>
         <mc:AlternateContent>
           <mc:Choice Requires="wps">
             <w:drawing>
@@ -4021,7 +4277,7 @@
           </mc:Choice>
           <mc:Fallback>
             <w:pict>
-              <v:shape w14:anchorId="64A87228" id="Straight_x0020_Arrow_x0020_Connector_x0020_20" o:spid="_x0000_s1026" type="#_x0000_t32" style="position:absolute;margin-left:48.45pt;margin-top:126.2pt;width:108pt;height:108pt;flip:x;z-index:251693056;visibility:visible;mso-wrap-style:square;mso-wrap-distance-left:9pt;mso-wrap-distance-top:0;mso-wrap-distance-right:9pt;mso-wrap-distance-bottom:0;mso-position-horizontal:absolute;mso-position-horizontal-relative:text;mso-position-vertical:absolute;mso-position-vertical-relative:text" o:gfxdata="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" strokecolor="#5b9bd5 [3204]" strokeweight=".5pt">
+              <v:shape w14:anchorId="4658A160" id="Straight_x0020_Arrow_x0020_Connector_x0020_20" o:spid="_x0000_s1026" type="#_x0000_t32" style="position:absolute;margin-left:48.45pt;margin-top:126.2pt;width:108pt;height:108pt;flip:x;z-index:251693056;visibility:visible;mso-wrap-style:square;mso-wrap-distance-left:9pt;mso-wrap-distance-top:0;mso-wrap-distance-right:9pt;mso-wrap-distance-bottom:0;mso-position-horizontal:absolute;mso-position-horizontal-relative:text;mso-position-vertical:absolute;mso-position-vertical-relative:text" o:gfxdata="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" strokecolor="#5b9bd5 [3204]" strokeweight=".5pt">
                 <v:stroke endarrow="block" joinstyle="miter"/>
               </v:shape>
             </w:pict>
@@ -4437,7 +4693,7 @@
   <w:style w:type="paragraph" w:default="1" w:styleId="Normal">
     <w:name w:val="Normal"/>
     <w:qFormat/>
-    <w:rsid w:val="00317CCF"/>
+    <w:rsid w:val="00E77EF4"/>
   </w:style>
   <w:style w:type="character" w:default="1" w:styleId="DefaultParagraphFont">
     <w:name w:val="Default Paragraph Font"/>
@@ -4745,7 +5001,7 @@
 </file>
 
 <file path=customXml/itemProps1.xml><?xml version="1.0" encoding="utf-8"?>
-<ds:datastoreItem xmlns:ds="http://schemas.openxmlformats.org/officeDocument/2006/customXml" ds:itemID="{160CE206-3A9D-C543-B527-5A6237D6FA53}">
+<ds:datastoreItem xmlns:ds="http://schemas.openxmlformats.org/officeDocument/2006/customXml" ds:itemID="{B1C2C85A-B6EF-504D-953E-777D9BDD7094}">
   <ds:schemaRefs>
     <ds:schemaRef ds:uri="http://schemas.openxmlformats.org/officeDocument/2006/bibliography"/>
   </ds:schemaRefs>

</xml_diff>